<commit_message>
quase no fim, falta 2 selects
</commit_message>
<xml_diff>
--- a/docs/BreadTrack - Trabalho A1.docx
+++ b/docs/BreadTrack - Trabalho A1.docx
@@ -1062,6 +1062,15 @@
     </w:p>
     <w:sdt>
       <w:sdtPr>
+        <w:rPr>
+          <w:rFonts w:asciiTheme="majorHAnsi" w:eastAsiaTheme="majorEastAsia" w:hAnsiTheme="majorHAnsi" w:cstheme="majorBidi"/>
+          <w:color w:val="2F5496" w:themeColor="accent1" w:themeShade="BF"/>
+          <w:kern w:val="0"/>
+          <w:sz w:val="32"/>
+          <w:szCs w:val="32"/>
+          <w:lang w:eastAsia="pt-BR"/>
+          <w14:ligatures w14:val="none"/>
+        </w:rPr>
         <w:id w:val="-423268573"/>
         <w:docPartObj>
           <w:docPartGallery w:val="Table of Contents"/>
@@ -1070,15 +1079,11 @@
       </w:sdtPr>
       <w:sdtEndPr>
         <w:rPr>
-          <w:rFonts w:ascii="Arial" w:eastAsiaTheme="majorEastAsia" w:hAnsi="Arial" w:cs="Arial"/>
+          <w:rFonts w:ascii="Arial" w:hAnsi="Arial" w:cs="Arial"/>
           <w:b/>
           <w:bCs/>
-          <w:color w:val="2F5496" w:themeColor="accent1" w:themeShade="BF"/>
-          <w:kern w:val="0"/>
-          <w:sz w:val="24"/>
-          <w:szCs w:val="24"/>
-          <w:lang w:eastAsia="pt-BR"/>
-          <w14:ligatures w14:val="none"/>
+          <w:sz w:val="24"/>
+          <w:szCs w:val="24"/>
         </w:rPr>
       </w:sdtEndPr>
       <w:sdtContent>
@@ -1122,7 +1127,7 @@
             </w:rPr>
             <w:fldChar w:fldCharType="separate"/>
           </w:r>
-          <w:hyperlink w:anchor="_Toc139318809" w:history="1">
+          <w:hyperlink w:anchor="_Toc139322411" w:history="1">
             <w:r>
               <w:rPr>
                 <w:rStyle w:val="Hyperlink"/>
@@ -1181,7 +1186,7 @@
                 <w:sz w:val="24"/>
                 <w:szCs w:val="24"/>
               </w:rPr>
-              <w:instrText xml:space="preserve"> PAGEREF _Toc139318809 \h </w:instrText>
+              <w:instrText xml:space="preserve"> PAGEREF _Toc139322411 \h </w:instrText>
             </w:r>
             <w:r>
               <w:rPr>
@@ -1240,7 +1245,7 @@
               <w:lang w:eastAsia="pt-BR"/>
             </w:rPr>
           </w:pPr>
-          <w:hyperlink w:anchor="_Toc139318810" w:history="1">
+          <w:hyperlink w:anchor="_Toc139322412" w:history="1">
             <w:r>
               <w:rPr>
                 <w:rStyle w:val="Hyperlink"/>
@@ -1299,7 +1304,7 @@
                 <w:sz w:val="24"/>
                 <w:szCs w:val="24"/>
               </w:rPr>
-              <w:instrText xml:space="preserve"> PAGEREF _Toc139318810 \h </w:instrText>
+              <w:instrText xml:space="preserve"> PAGEREF _Toc139322412 \h </w:instrText>
             </w:r>
             <w:r>
               <w:rPr>
@@ -1358,7 +1363,7 @@
               <w:lang w:eastAsia="pt-BR"/>
             </w:rPr>
           </w:pPr>
-          <w:hyperlink w:anchor="_Toc139318811" w:history="1">
+          <w:hyperlink w:anchor="_Toc139322413" w:history="1">
             <w:r>
               <w:rPr>
                 <w:rStyle w:val="Hyperlink"/>
@@ -1417,7 +1422,7 @@
                 <w:sz w:val="24"/>
                 <w:szCs w:val="24"/>
               </w:rPr>
-              <w:instrText xml:space="preserve"> PAGEREF _Toc139318811 \h </w:instrText>
+              <w:instrText xml:space="preserve"> PAGEREF _Toc139322413 \h </w:instrText>
             </w:r>
             <w:r>
               <w:rPr>
@@ -1476,7 +1481,7 @@
               <w:lang w:eastAsia="pt-BR"/>
             </w:rPr>
           </w:pPr>
-          <w:hyperlink w:anchor="_Toc139318812" w:history="1">
+          <w:hyperlink w:anchor="_Toc139322414" w:history="1">
             <w:r>
               <w:rPr>
                 <w:rStyle w:val="Hyperlink"/>
@@ -1535,7 +1540,7 @@
                 <w:sz w:val="24"/>
                 <w:szCs w:val="24"/>
               </w:rPr>
-              <w:instrText xml:space="preserve"> PAGEREF _Toc139318812 \h </w:instrText>
+              <w:instrText xml:space="preserve"> PAGEREF _Toc139322414 \h </w:instrText>
             </w:r>
             <w:r>
               <w:rPr>
@@ -1594,7 +1599,7 @@
               <w:lang w:eastAsia="pt-BR"/>
             </w:rPr>
           </w:pPr>
-          <w:hyperlink w:anchor="_Toc139318813" w:history="1">
+          <w:hyperlink w:anchor="_Toc139322415" w:history="1">
             <w:r>
               <w:rPr>
                 <w:rStyle w:val="Hyperlink"/>
@@ -1653,7 +1658,7 @@
                 <w:sz w:val="24"/>
                 <w:szCs w:val="24"/>
               </w:rPr>
-              <w:instrText xml:space="preserve"> PAGEREF _Toc139318813 \h </w:instrText>
+              <w:instrText xml:space="preserve"> PAGEREF _Toc139322415 \h </w:instrText>
             </w:r>
             <w:r>
               <w:rPr>
@@ -1712,7 +1717,7 @@
               <w:lang w:eastAsia="pt-BR"/>
             </w:rPr>
           </w:pPr>
-          <w:hyperlink w:anchor="_Toc139318814" w:history="1">
+          <w:hyperlink w:anchor="_Toc139322416" w:history="1">
             <w:r>
               <w:rPr>
                 <w:rStyle w:val="Hyperlink"/>
@@ -1771,7 +1776,7 @@
                 <w:sz w:val="24"/>
                 <w:szCs w:val="24"/>
               </w:rPr>
-              <w:instrText xml:space="preserve"> PAGEREF _Toc139318814 \h </w:instrText>
+              <w:instrText xml:space="preserve"> PAGEREF _Toc139322416 \h </w:instrText>
             </w:r>
             <w:r>
               <w:rPr>
@@ -1830,7 +1835,7 @@
               <w:lang w:eastAsia="pt-BR"/>
             </w:rPr>
           </w:pPr>
-          <w:hyperlink w:anchor="_Toc139318815" w:history="1">
+          <w:hyperlink w:anchor="_Toc139322417" w:history="1">
             <w:r>
               <w:rPr>
                 <w:rStyle w:val="Hyperlink"/>
@@ -1889,7 +1894,7 @@
                 <w:sz w:val="24"/>
                 <w:szCs w:val="24"/>
               </w:rPr>
-              <w:instrText xml:space="preserve"> PAGEREF _Toc139318815 \h </w:instrText>
+              <w:instrText xml:space="preserve"> PAGEREF _Toc139322417 \h </w:instrText>
             </w:r>
             <w:r>
               <w:rPr>
@@ -1948,7 +1953,7 @@
               <w:lang w:eastAsia="pt-BR"/>
             </w:rPr>
           </w:pPr>
-          <w:hyperlink w:anchor="_Toc139318816" w:history="1">
+          <w:hyperlink w:anchor="_Toc139322418" w:history="1">
             <w:r>
               <w:rPr>
                 <w:rStyle w:val="Hyperlink"/>
@@ -2007,7 +2012,7 @@
                 <w:sz w:val="24"/>
                 <w:szCs w:val="24"/>
               </w:rPr>
-              <w:instrText xml:space="preserve"> PAGEREF _Toc139318816 \h </w:instrText>
+              <w:instrText xml:space="preserve"> PAGEREF _Toc139322418 \h </w:instrText>
             </w:r>
             <w:r>
               <w:rPr>
@@ -2066,7 +2071,7 @@
               <w:lang w:eastAsia="pt-BR"/>
             </w:rPr>
           </w:pPr>
-          <w:hyperlink w:anchor="_Toc139318817" w:history="1">
+          <w:hyperlink w:anchor="_Toc139322419" w:history="1">
             <w:r>
               <w:rPr>
                 <w:rStyle w:val="Hyperlink"/>
@@ -2125,7 +2130,7 @@
                 <w:sz w:val="24"/>
                 <w:szCs w:val="24"/>
               </w:rPr>
-              <w:instrText xml:space="preserve"> PAGEREF _Toc139318817 \h </w:instrText>
+              <w:instrText xml:space="preserve"> PAGEREF _Toc139322419 \h </w:instrText>
             </w:r>
             <w:r>
               <w:rPr>
@@ -2155,6 +2160,942 @@
                 <w:szCs w:val="24"/>
               </w:rPr>
               <w:t>13</w:t>
+            </w:r>
+            <w:r>
+              <w:rPr>
+                <w:rFonts w:ascii="Arial" w:hAnsi="Arial" w:cs="Arial"/>
+                <w:noProof/>
+                <w:webHidden/>
+                <w:sz w:val="24"/>
+                <w:szCs w:val="24"/>
+              </w:rPr>
+              <w:fldChar w:fldCharType="end"/>
+            </w:r>
+          </w:hyperlink>
+        </w:p>
+        <w:p>
+          <w:pPr>
+            <w:pStyle w:val="Sumrio2"/>
+            <w:tabs>
+              <w:tab w:val="left" w:pos="880"/>
+              <w:tab w:val="right" w:leader="dot" w:pos="9061"/>
+            </w:tabs>
+            <w:spacing w:line="360" w:lineRule="auto"/>
+            <w:rPr>
+              <w:rFonts w:ascii="Arial" w:eastAsiaTheme="minorEastAsia" w:hAnsi="Arial" w:cs="Arial"/>
+              <w:noProof/>
+              <w:sz w:val="24"/>
+              <w:szCs w:val="24"/>
+              <w:lang w:eastAsia="pt-BR"/>
+            </w:rPr>
+          </w:pPr>
+          <w:hyperlink w:anchor="_Toc139322420" w:history="1">
+            <w:r>
+              <w:rPr>
+                <w:rStyle w:val="Hyperlink"/>
+                <w:rFonts w:ascii="Arial" w:hAnsi="Arial" w:cs="Arial"/>
+                <w:noProof/>
+                <w:sz w:val="24"/>
+                <w:szCs w:val="24"/>
+              </w:rPr>
+              <w:t>3.3</w:t>
+            </w:r>
+            <w:r>
+              <w:rPr>
+                <w:rFonts w:ascii="Arial" w:eastAsiaTheme="minorEastAsia" w:hAnsi="Arial" w:cs="Arial"/>
+                <w:noProof/>
+                <w:sz w:val="24"/>
+                <w:szCs w:val="24"/>
+                <w:lang w:eastAsia="pt-BR"/>
+              </w:rPr>
+              <w:tab/>
+            </w:r>
+            <w:r>
+              <w:rPr>
+                <w:rStyle w:val="Hyperlink"/>
+                <w:rFonts w:ascii="Arial" w:hAnsi="Arial" w:cs="Arial"/>
+                <w:noProof/>
+                <w:sz w:val="24"/>
+                <w:szCs w:val="24"/>
+              </w:rPr>
+              <w:t>Modelagem Relacional</w:t>
+            </w:r>
+            <w:r>
+              <w:rPr>
+                <w:rFonts w:ascii="Arial" w:hAnsi="Arial" w:cs="Arial"/>
+                <w:noProof/>
+                <w:webHidden/>
+                <w:sz w:val="24"/>
+                <w:szCs w:val="24"/>
+              </w:rPr>
+              <w:tab/>
+            </w:r>
+            <w:r>
+              <w:rPr>
+                <w:rFonts w:ascii="Arial" w:hAnsi="Arial" w:cs="Arial"/>
+                <w:noProof/>
+                <w:webHidden/>
+                <w:sz w:val="24"/>
+                <w:szCs w:val="24"/>
+              </w:rPr>
+              <w:fldChar w:fldCharType="begin"/>
+            </w:r>
+            <w:r>
+              <w:rPr>
+                <w:rFonts w:ascii="Arial" w:hAnsi="Arial" w:cs="Arial"/>
+                <w:noProof/>
+                <w:webHidden/>
+                <w:sz w:val="24"/>
+                <w:szCs w:val="24"/>
+              </w:rPr>
+              <w:instrText xml:space="preserve"> PAGEREF _Toc139322420 \h </w:instrText>
+            </w:r>
+            <w:r>
+              <w:rPr>
+                <w:rFonts w:ascii="Arial" w:hAnsi="Arial" w:cs="Arial"/>
+                <w:noProof/>
+                <w:webHidden/>
+                <w:sz w:val="24"/>
+                <w:szCs w:val="24"/>
+              </w:rPr>
+            </w:r>
+            <w:r>
+              <w:rPr>
+                <w:rFonts w:ascii="Arial" w:hAnsi="Arial" w:cs="Arial"/>
+                <w:noProof/>
+                <w:webHidden/>
+                <w:sz w:val="24"/>
+                <w:szCs w:val="24"/>
+              </w:rPr>
+              <w:fldChar w:fldCharType="separate"/>
+            </w:r>
+            <w:r>
+              <w:rPr>
+                <w:rFonts w:ascii="Arial" w:hAnsi="Arial" w:cs="Arial"/>
+                <w:noProof/>
+                <w:webHidden/>
+                <w:sz w:val="24"/>
+                <w:szCs w:val="24"/>
+              </w:rPr>
+              <w:t>15</w:t>
+            </w:r>
+            <w:r>
+              <w:rPr>
+                <w:rFonts w:ascii="Arial" w:hAnsi="Arial" w:cs="Arial"/>
+                <w:noProof/>
+                <w:webHidden/>
+                <w:sz w:val="24"/>
+                <w:szCs w:val="24"/>
+              </w:rPr>
+              <w:fldChar w:fldCharType="end"/>
+            </w:r>
+          </w:hyperlink>
+        </w:p>
+        <w:p>
+          <w:pPr>
+            <w:pStyle w:val="Sumrio3"/>
+            <w:tabs>
+              <w:tab w:val="left" w:pos="1320"/>
+              <w:tab w:val="right" w:leader="dot" w:pos="9061"/>
+            </w:tabs>
+            <w:spacing w:line="360" w:lineRule="auto"/>
+            <w:rPr>
+              <w:rFonts w:ascii="Arial" w:hAnsi="Arial" w:cs="Arial"/>
+              <w:noProof/>
+              <w:sz w:val="24"/>
+              <w:szCs w:val="24"/>
+            </w:rPr>
+          </w:pPr>
+          <w:hyperlink w:anchor="_Toc139322421" w:history="1">
+            <w:r>
+              <w:rPr>
+                <w:rStyle w:val="Hyperlink"/>
+                <w:rFonts w:ascii="Arial" w:hAnsi="Arial" w:cs="Arial"/>
+                <w:noProof/>
+                <w:sz w:val="24"/>
+                <w:szCs w:val="24"/>
+              </w:rPr>
+              <w:t>3.3.1</w:t>
+            </w:r>
+            <w:r>
+              <w:rPr>
+                <w:rFonts w:ascii="Arial" w:hAnsi="Arial" w:cs="Arial"/>
+                <w:noProof/>
+                <w:sz w:val="24"/>
+                <w:szCs w:val="24"/>
+              </w:rPr>
+              <w:tab/>
+            </w:r>
+            <w:r>
+              <w:rPr>
+                <w:rStyle w:val="Hyperlink"/>
+                <w:rFonts w:ascii="Arial" w:hAnsi="Arial" w:cs="Arial"/>
+                <w:noProof/>
+                <w:sz w:val="24"/>
+                <w:szCs w:val="24"/>
+              </w:rPr>
+              <w:t>Dicionário de Dados (Data Dictionary)</w:t>
+            </w:r>
+            <w:r>
+              <w:rPr>
+                <w:rFonts w:ascii="Arial" w:hAnsi="Arial" w:cs="Arial"/>
+                <w:noProof/>
+                <w:webHidden/>
+                <w:sz w:val="24"/>
+                <w:szCs w:val="24"/>
+              </w:rPr>
+              <w:tab/>
+            </w:r>
+            <w:r>
+              <w:rPr>
+                <w:rFonts w:ascii="Arial" w:hAnsi="Arial" w:cs="Arial"/>
+                <w:noProof/>
+                <w:webHidden/>
+                <w:sz w:val="24"/>
+                <w:szCs w:val="24"/>
+              </w:rPr>
+              <w:fldChar w:fldCharType="begin"/>
+            </w:r>
+            <w:r>
+              <w:rPr>
+                <w:rFonts w:ascii="Arial" w:hAnsi="Arial" w:cs="Arial"/>
+                <w:noProof/>
+                <w:webHidden/>
+                <w:sz w:val="24"/>
+                <w:szCs w:val="24"/>
+              </w:rPr>
+              <w:instrText xml:space="preserve"> PAGEREF _Toc139322421 \h </w:instrText>
+            </w:r>
+            <w:r>
+              <w:rPr>
+                <w:rFonts w:ascii="Arial" w:hAnsi="Arial" w:cs="Arial"/>
+                <w:noProof/>
+                <w:webHidden/>
+                <w:sz w:val="24"/>
+                <w:szCs w:val="24"/>
+              </w:rPr>
+            </w:r>
+            <w:r>
+              <w:rPr>
+                <w:rFonts w:ascii="Arial" w:hAnsi="Arial" w:cs="Arial"/>
+                <w:noProof/>
+                <w:webHidden/>
+                <w:sz w:val="24"/>
+                <w:szCs w:val="24"/>
+              </w:rPr>
+              <w:fldChar w:fldCharType="separate"/>
+            </w:r>
+            <w:r>
+              <w:rPr>
+                <w:rFonts w:ascii="Arial" w:hAnsi="Arial" w:cs="Arial"/>
+                <w:noProof/>
+                <w:webHidden/>
+                <w:sz w:val="24"/>
+                <w:szCs w:val="24"/>
+              </w:rPr>
+              <w:t>16</w:t>
+            </w:r>
+            <w:r>
+              <w:rPr>
+                <w:rFonts w:ascii="Arial" w:hAnsi="Arial" w:cs="Arial"/>
+                <w:noProof/>
+                <w:webHidden/>
+                <w:sz w:val="24"/>
+                <w:szCs w:val="24"/>
+              </w:rPr>
+              <w:fldChar w:fldCharType="end"/>
+            </w:r>
+          </w:hyperlink>
+        </w:p>
+        <w:p>
+          <w:pPr>
+            <w:pStyle w:val="Sumrio2"/>
+            <w:tabs>
+              <w:tab w:val="left" w:pos="880"/>
+              <w:tab w:val="right" w:leader="dot" w:pos="9061"/>
+            </w:tabs>
+            <w:spacing w:line="360" w:lineRule="auto"/>
+            <w:rPr>
+              <w:rFonts w:ascii="Arial" w:eastAsiaTheme="minorEastAsia" w:hAnsi="Arial" w:cs="Arial"/>
+              <w:noProof/>
+              <w:sz w:val="24"/>
+              <w:szCs w:val="24"/>
+              <w:lang w:eastAsia="pt-BR"/>
+            </w:rPr>
+          </w:pPr>
+          <w:hyperlink w:anchor="_Toc139322422" w:history="1">
+            <w:r>
+              <w:rPr>
+                <w:rStyle w:val="Hyperlink"/>
+                <w:rFonts w:ascii="Arial" w:hAnsi="Arial" w:cs="Arial"/>
+                <w:noProof/>
+                <w:sz w:val="24"/>
+                <w:szCs w:val="24"/>
+              </w:rPr>
+              <w:t>3.4</w:t>
+            </w:r>
+            <w:r>
+              <w:rPr>
+                <w:rFonts w:ascii="Arial" w:eastAsiaTheme="minorEastAsia" w:hAnsi="Arial" w:cs="Arial"/>
+                <w:noProof/>
+                <w:sz w:val="24"/>
+                <w:szCs w:val="24"/>
+                <w:lang w:eastAsia="pt-BR"/>
+              </w:rPr>
+              <w:tab/>
+            </w:r>
+            <w:r>
+              <w:rPr>
+                <w:rStyle w:val="Hyperlink"/>
+                <w:rFonts w:ascii="Arial" w:hAnsi="Arial" w:cs="Arial"/>
+                <w:noProof/>
+                <w:sz w:val="24"/>
+                <w:szCs w:val="24"/>
+              </w:rPr>
+              <w:t>Banco de Dados</w:t>
+            </w:r>
+            <w:r>
+              <w:rPr>
+                <w:rFonts w:ascii="Arial" w:hAnsi="Arial" w:cs="Arial"/>
+                <w:noProof/>
+                <w:webHidden/>
+                <w:sz w:val="24"/>
+                <w:szCs w:val="24"/>
+              </w:rPr>
+              <w:tab/>
+            </w:r>
+            <w:r>
+              <w:rPr>
+                <w:rFonts w:ascii="Arial" w:hAnsi="Arial" w:cs="Arial"/>
+                <w:noProof/>
+                <w:webHidden/>
+                <w:sz w:val="24"/>
+                <w:szCs w:val="24"/>
+              </w:rPr>
+              <w:fldChar w:fldCharType="begin"/>
+            </w:r>
+            <w:r>
+              <w:rPr>
+                <w:rFonts w:ascii="Arial" w:hAnsi="Arial" w:cs="Arial"/>
+                <w:noProof/>
+                <w:webHidden/>
+                <w:sz w:val="24"/>
+                <w:szCs w:val="24"/>
+              </w:rPr>
+              <w:instrText xml:space="preserve"> PAGEREF _Toc139322422 \h </w:instrText>
+            </w:r>
+            <w:r>
+              <w:rPr>
+                <w:rFonts w:ascii="Arial" w:hAnsi="Arial" w:cs="Arial"/>
+                <w:noProof/>
+                <w:webHidden/>
+                <w:sz w:val="24"/>
+                <w:szCs w:val="24"/>
+              </w:rPr>
+            </w:r>
+            <w:r>
+              <w:rPr>
+                <w:rFonts w:ascii="Arial" w:hAnsi="Arial" w:cs="Arial"/>
+                <w:noProof/>
+                <w:webHidden/>
+                <w:sz w:val="24"/>
+                <w:szCs w:val="24"/>
+              </w:rPr>
+              <w:fldChar w:fldCharType="separate"/>
+            </w:r>
+            <w:r>
+              <w:rPr>
+                <w:rFonts w:ascii="Arial" w:hAnsi="Arial" w:cs="Arial"/>
+                <w:noProof/>
+                <w:webHidden/>
+                <w:sz w:val="24"/>
+                <w:szCs w:val="24"/>
+              </w:rPr>
+              <w:t>16</w:t>
+            </w:r>
+            <w:r>
+              <w:rPr>
+                <w:rFonts w:ascii="Arial" w:hAnsi="Arial" w:cs="Arial"/>
+                <w:noProof/>
+                <w:webHidden/>
+                <w:sz w:val="24"/>
+                <w:szCs w:val="24"/>
+              </w:rPr>
+              <w:fldChar w:fldCharType="end"/>
+            </w:r>
+          </w:hyperlink>
+        </w:p>
+        <w:p>
+          <w:pPr>
+            <w:pStyle w:val="Sumrio3"/>
+            <w:tabs>
+              <w:tab w:val="left" w:pos="1320"/>
+              <w:tab w:val="right" w:leader="dot" w:pos="9061"/>
+            </w:tabs>
+            <w:spacing w:line="360" w:lineRule="auto"/>
+            <w:rPr>
+              <w:rFonts w:ascii="Arial" w:hAnsi="Arial" w:cs="Arial"/>
+              <w:noProof/>
+              <w:sz w:val="24"/>
+              <w:szCs w:val="24"/>
+            </w:rPr>
+          </w:pPr>
+          <w:hyperlink w:anchor="_Toc139322423" w:history="1">
+            <w:r>
+              <w:rPr>
+                <w:rStyle w:val="Hyperlink"/>
+                <w:rFonts w:ascii="Arial" w:hAnsi="Arial" w:cs="Arial"/>
+                <w:noProof/>
+                <w:sz w:val="24"/>
+                <w:szCs w:val="24"/>
+              </w:rPr>
+              <w:t>3.4.1</w:t>
+            </w:r>
+            <w:r>
+              <w:rPr>
+                <w:rFonts w:ascii="Arial" w:hAnsi="Arial" w:cs="Arial"/>
+                <w:noProof/>
+                <w:sz w:val="24"/>
+                <w:szCs w:val="24"/>
+              </w:rPr>
+              <w:tab/>
+            </w:r>
+            <w:r>
+              <w:rPr>
+                <w:rStyle w:val="Hyperlink"/>
+                <w:rFonts w:ascii="Arial" w:hAnsi="Arial" w:cs="Arial"/>
+                <w:noProof/>
+                <w:sz w:val="24"/>
+                <w:szCs w:val="24"/>
+              </w:rPr>
+              <w:t>Scripts da criação da base de dados</w:t>
+            </w:r>
+            <w:r>
+              <w:rPr>
+                <w:rFonts w:ascii="Arial" w:hAnsi="Arial" w:cs="Arial"/>
+                <w:noProof/>
+                <w:webHidden/>
+                <w:sz w:val="24"/>
+                <w:szCs w:val="24"/>
+              </w:rPr>
+              <w:tab/>
+            </w:r>
+            <w:r>
+              <w:rPr>
+                <w:rFonts w:ascii="Arial" w:hAnsi="Arial" w:cs="Arial"/>
+                <w:noProof/>
+                <w:webHidden/>
+                <w:sz w:val="24"/>
+                <w:szCs w:val="24"/>
+              </w:rPr>
+              <w:fldChar w:fldCharType="begin"/>
+            </w:r>
+            <w:r>
+              <w:rPr>
+                <w:rFonts w:ascii="Arial" w:hAnsi="Arial" w:cs="Arial"/>
+                <w:noProof/>
+                <w:webHidden/>
+                <w:sz w:val="24"/>
+                <w:szCs w:val="24"/>
+              </w:rPr>
+              <w:instrText xml:space="preserve"> PAGEREF _Toc139322423 \h </w:instrText>
+            </w:r>
+            <w:r>
+              <w:rPr>
+                <w:rFonts w:ascii="Arial" w:hAnsi="Arial" w:cs="Arial"/>
+                <w:noProof/>
+                <w:webHidden/>
+                <w:sz w:val="24"/>
+                <w:szCs w:val="24"/>
+              </w:rPr>
+            </w:r>
+            <w:r>
+              <w:rPr>
+                <w:rFonts w:ascii="Arial" w:hAnsi="Arial" w:cs="Arial"/>
+                <w:noProof/>
+                <w:webHidden/>
+                <w:sz w:val="24"/>
+                <w:szCs w:val="24"/>
+              </w:rPr>
+              <w:fldChar w:fldCharType="separate"/>
+            </w:r>
+            <w:r>
+              <w:rPr>
+                <w:rFonts w:ascii="Arial" w:hAnsi="Arial" w:cs="Arial"/>
+                <w:noProof/>
+                <w:webHidden/>
+                <w:sz w:val="24"/>
+                <w:szCs w:val="24"/>
+              </w:rPr>
+              <w:t>17</w:t>
+            </w:r>
+            <w:r>
+              <w:rPr>
+                <w:rFonts w:ascii="Arial" w:hAnsi="Arial" w:cs="Arial"/>
+                <w:noProof/>
+                <w:webHidden/>
+                <w:sz w:val="24"/>
+                <w:szCs w:val="24"/>
+              </w:rPr>
+              <w:fldChar w:fldCharType="end"/>
+            </w:r>
+          </w:hyperlink>
+        </w:p>
+        <w:p>
+          <w:pPr>
+            <w:pStyle w:val="Sumrio3"/>
+            <w:tabs>
+              <w:tab w:val="left" w:pos="1320"/>
+              <w:tab w:val="right" w:leader="dot" w:pos="9061"/>
+            </w:tabs>
+            <w:spacing w:line="360" w:lineRule="auto"/>
+            <w:rPr>
+              <w:rFonts w:ascii="Arial" w:hAnsi="Arial" w:cs="Arial"/>
+              <w:noProof/>
+              <w:sz w:val="24"/>
+              <w:szCs w:val="24"/>
+            </w:rPr>
+          </w:pPr>
+          <w:hyperlink w:anchor="_Toc139322424" w:history="1">
+            <w:r>
+              <w:rPr>
+                <w:rStyle w:val="Hyperlink"/>
+                <w:rFonts w:ascii="Arial" w:hAnsi="Arial" w:cs="Arial"/>
+                <w:noProof/>
+                <w:sz w:val="24"/>
+                <w:szCs w:val="24"/>
+              </w:rPr>
+              <w:t>3.4.2</w:t>
+            </w:r>
+            <w:r>
+              <w:rPr>
+                <w:rFonts w:ascii="Arial" w:hAnsi="Arial" w:cs="Arial"/>
+                <w:noProof/>
+                <w:sz w:val="24"/>
+                <w:szCs w:val="24"/>
+              </w:rPr>
+              <w:tab/>
+            </w:r>
+            <w:r>
+              <w:rPr>
+                <w:rStyle w:val="Hyperlink"/>
+                <w:rFonts w:ascii="Arial" w:hAnsi="Arial" w:cs="Arial"/>
+                <w:noProof/>
+                <w:sz w:val="24"/>
+                <w:szCs w:val="24"/>
+              </w:rPr>
+              <w:t>Relatórios previsto pelo modelo de negócio.</w:t>
+            </w:r>
+            <w:r>
+              <w:rPr>
+                <w:rFonts w:ascii="Arial" w:hAnsi="Arial" w:cs="Arial"/>
+                <w:noProof/>
+                <w:webHidden/>
+                <w:sz w:val="24"/>
+                <w:szCs w:val="24"/>
+              </w:rPr>
+              <w:tab/>
+            </w:r>
+            <w:r>
+              <w:rPr>
+                <w:rFonts w:ascii="Arial" w:hAnsi="Arial" w:cs="Arial"/>
+                <w:noProof/>
+                <w:webHidden/>
+                <w:sz w:val="24"/>
+                <w:szCs w:val="24"/>
+              </w:rPr>
+              <w:fldChar w:fldCharType="begin"/>
+            </w:r>
+            <w:r>
+              <w:rPr>
+                <w:rFonts w:ascii="Arial" w:hAnsi="Arial" w:cs="Arial"/>
+                <w:noProof/>
+                <w:webHidden/>
+                <w:sz w:val="24"/>
+                <w:szCs w:val="24"/>
+              </w:rPr>
+              <w:instrText xml:space="preserve"> PAGEREF _Toc139322424 \h </w:instrText>
+            </w:r>
+            <w:r>
+              <w:rPr>
+                <w:rFonts w:ascii="Arial" w:hAnsi="Arial" w:cs="Arial"/>
+                <w:noProof/>
+                <w:webHidden/>
+                <w:sz w:val="24"/>
+                <w:szCs w:val="24"/>
+              </w:rPr>
+            </w:r>
+            <w:r>
+              <w:rPr>
+                <w:rFonts w:ascii="Arial" w:hAnsi="Arial" w:cs="Arial"/>
+                <w:noProof/>
+                <w:webHidden/>
+                <w:sz w:val="24"/>
+                <w:szCs w:val="24"/>
+              </w:rPr>
+              <w:fldChar w:fldCharType="separate"/>
+            </w:r>
+            <w:r>
+              <w:rPr>
+                <w:rFonts w:ascii="Arial" w:hAnsi="Arial" w:cs="Arial"/>
+                <w:noProof/>
+                <w:webHidden/>
+                <w:sz w:val="24"/>
+                <w:szCs w:val="24"/>
+              </w:rPr>
+              <w:t>17</w:t>
+            </w:r>
+            <w:r>
+              <w:rPr>
+                <w:rFonts w:ascii="Arial" w:hAnsi="Arial" w:cs="Arial"/>
+                <w:noProof/>
+                <w:webHidden/>
+                <w:sz w:val="24"/>
+                <w:szCs w:val="24"/>
+              </w:rPr>
+              <w:fldChar w:fldCharType="end"/>
+            </w:r>
+          </w:hyperlink>
+        </w:p>
+        <w:p>
+          <w:pPr>
+            <w:pStyle w:val="Sumrio3"/>
+            <w:tabs>
+              <w:tab w:val="left" w:pos="1320"/>
+              <w:tab w:val="right" w:leader="dot" w:pos="9061"/>
+            </w:tabs>
+            <w:spacing w:line="360" w:lineRule="auto"/>
+            <w:rPr>
+              <w:rFonts w:ascii="Arial" w:hAnsi="Arial" w:cs="Arial"/>
+              <w:noProof/>
+              <w:sz w:val="24"/>
+              <w:szCs w:val="24"/>
+            </w:rPr>
+          </w:pPr>
+          <w:hyperlink w:anchor="_Toc139322425" w:history="1">
+            <w:r>
+              <w:rPr>
+                <w:rStyle w:val="Hyperlink"/>
+                <w:rFonts w:ascii="Arial" w:hAnsi="Arial" w:cs="Arial"/>
+                <w:noProof/>
+                <w:sz w:val="24"/>
+                <w:szCs w:val="24"/>
+              </w:rPr>
+              <w:t>3.4.3</w:t>
+            </w:r>
+            <w:r>
+              <w:rPr>
+                <w:rFonts w:ascii="Arial" w:hAnsi="Arial" w:cs="Arial"/>
+                <w:noProof/>
+                <w:sz w:val="24"/>
+                <w:szCs w:val="24"/>
+              </w:rPr>
+              <w:tab/>
+            </w:r>
+            <w:r>
+              <w:rPr>
+                <w:rStyle w:val="Hyperlink"/>
+                <w:rFonts w:ascii="Arial" w:hAnsi="Arial" w:cs="Arial"/>
+                <w:noProof/>
+                <w:sz w:val="24"/>
+                <w:szCs w:val="24"/>
+              </w:rPr>
+              <w:t>Implementação das regras de integridade</w:t>
+            </w:r>
+            <w:r>
+              <w:rPr>
+                <w:rFonts w:ascii="Arial" w:hAnsi="Arial" w:cs="Arial"/>
+                <w:noProof/>
+                <w:webHidden/>
+                <w:sz w:val="24"/>
+                <w:szCs w:val="24"/>
+              </w:rPr>
+              <w:tab/>
+            </w:r>
+            <w:r>
+              <w:rPr>
+                <w:rFonts w:ascii="Arial" w:hAnsi="Arial" w:cs="Arial"/>
+                <w:noProof/>
+                <w:webHidden/>
+                <w:sz w:val="24"/>
+                <w:szCs w:val="24"/>
+              </w:rPr>
+              <w:fldChar w:fldCharType="begin"/>
+            </w:r>
+            <w:r>
+              <w:rPr>
+                <w:rFonts w:ascii="Arial" w:hAnsi="Arial" w:cs="Arial"/>
+                <w:noProof/>
+                <w:webHidden/>
+                <w:sz w:val="24"/>
+                <w:szCs w:val="24"/>
+              </w:rPr>
+              <w:instrText xml:space="preserve"> PAGEREF _Toc139322425 \h </w:instrText>
+            </w:r>
+            <w:r>
+              <w:rPr>
+                <w:rFonts w:ascii="Arial" w:hAnsi="Arial" w:cs="Arial"/>
+                <w:noProof/>
+                <w:webHidden/>
+                <w:sz w:val="24"/>
+                <w:szCs w:val="24"/>
+              </w:rPr>
+            </w:r>
+            <w:r>
+              <w:rPr>
+                <w:rFonts w:ascii="Arial" w:hAnsi="Arial" w:cs="Arial"/>
+                <w:noProof/>
+                <w:webHidden/>
+                <w:sz w:val="24"/>
+                <w:szCs w:val="24"/>
+              </w:rPr>
+              <w:fldChar w:fldCharType="separate"/>
+            </w:r>
+            <w:r>
+              <w:rPr>
+                <w:rFonts w:ascii="Arial" w:hAnsi="Arial" w:cs="Arial"/>
+                <w:noProof/>
+                <w:webHidden/>
+                <w:sz w:val="24"/>
+                <w:szCs w:val="24"/>
+              </w:rPr>
+              <w:t>17</w:t>
+            </w:r>
+            <w:r>
+              <w:rPr>
+                <w:rFonts w:ascii="Arial" w:hAnsi="Arial" w:cs="Arial"/>
+                <w:noProof/>
+                <w:webHidden/>
+                <w:sz w:val="24"/>
+                <w:szCs w:val="24"/>
+              </w:rPr>
+              <w:fldChar w:fldCharType="end"/>
+            </w:r>
+          </w:hyperlink>
+        </w:p>
+        <w:p>
+          <w:pPr>
+            <w:pStyle w:val="Sumrio1"/>
+            <w:tabs>
+              <w:tab w:val="left" w:pos="440"/>
+              <w:tab w:val="right" w:leader="dot" w:pos="9061"/>
+            </w:tabs>
+            <w:spacing w:line="360" w:lineRule="auto"/>
+            <w:rPr>
+              <w:rFonts w:ascii="Arial" w:eastAsiaTheme="minorEastAsia" w:hAnsi="Arial" w:cs="Arial"/>
+              <w:noProof/>
+              <w:sz w:val="24"/>
+              <w:szCs w:val="24"/>
+              <w:lang w:eastAsia="pt-BR"/>
+            </w:rPr>
+          </w:pPr>
+          <w:hyperlink w:anchor="_Toc139322426" w:history="1">
+            <w:r>
+              <w:rPr>
+                <w:rStyle w:val="Hyperlink"/>
+                <w:rFonts w:ascii="Arial" w:hAnsi="Arial" w:cs="Arial"/>
+                <w:noProof/>
+                <w:sz w:val="24"/>
+                <w:szCs w:val="24"/>
+              </w:rPr>
+              <w:t>4</w:t>
+            </w:r>
+            <w:r>
+              <w:rPr>
+                <w:rFonts w:ascii="Arial" w:eastAsiaTheme="minorEastAsia" w:hAnsi="Arial" w:cs="Arial"/>
+                <w:noProof/>
+                <w:sz w:val="24"/>
+                <w:szCs w:val="24"/>
+                <w:lang w:eastAsia="pt-BR"/>
+              </w:rPr>
+              <w:tab/>
+            </w:r>
+            <w:r>
+              <w:rPr>
+                <w:rStyle w:val="Hyperlink"/>
+                <w:rFonts w:ascii="Arial" w:hAnsi="Arial" w:cs="Arial"/>
+                <w:noProof/>
+                <w:sz w:val="24"/>
+                <w:szCs w:val="24"/>
+              </w:rPr>
+              <w:t>CONCLUSÃO</w:t>
+            </w:r>
+            <w:r>
+              <w:rPr>
+                <w:rFonts w:ascii="Arial" w:hAnsi="Arial" w:cs="Arial"/>
+                <w:noProof/>
+                <w:webHidden/>
+                <w:sz w:val="24"/>
+                <w:szCs w:val="24"/>
+              </w:rPr>
+              <w:tab/>
+            </w:r>
+            <w:r>
+              <w:rPr>
+                <w:rFonts w:ascii="Arial" w:hAnsi="Arial" w:cs="Arial"/>
+                <w:noProof/>
+                <w:webHidden/>
+                <w:sz w:val="24"/>
+                <w:szCs w:val="24"/>
+              </w:rPr>
+              <w:fldChar w:fldCharType="begin"/>
+            </w:r>
+            <w:r>
+              <w:rPr>
+                <w:rFonts w:ascii="Arial" w:hAnsi="Arial" w:cs="Arial"/>
+                <w:noProof/>
+                <w:webHidden/>
+                <w:sz w:val="24"/>
+                <w:szCs w:val="24"/>
+              </w:rPr>
+              <w:instrText xml:space="preserve"> PAGEREF _Toc139322426 \h </w:instrText>
+            </w:r>
+            <w:r>
+              <w:rPr>
+                <w:rFonts w:ascii="Arial" w:hAnsi="Arial" w:cs="Arial"/>
+                <w:noProof/>
+                <w:webHidden/>
+                <w:sz w:val="24"/>
+                <w:szCs w:val="24"/>
+              </w:rPr>
+            </w:r>
+            <w:r>
+              <w:rPr>
+                <w:rFonts w:ascii="Arial" w:hAnsi="Arial" w:cs="Arial"/>
+                <w:noProof/>
+                <w:webHidden/>
+                <w:sz w:val="24"/>
+                <w:szCs w:val="24"/>
+              </w:rPr>
+              <w:fldChar w:fldCharType="separate"/>
+            </w:r>
+            <w:r>
+              <w:rPr>
+                <w:rFonts w:ascii="Arial" w:hAnsi="Arial" w:cs="Arial"/>
+                <w:noProof/>
+                <w:webHidden/>
+                <w:sz w:val="24"/>
+                <w:szCs w:val="24"/>
+              </w:rPr>
+              <w:t>18</w:t>
+            </w:r>
+            <w:r>
+              <w:rPr>
+                <w:rFonts w:ascii="Arial" w:hAnsi="Arial" w:cs="Arial"/>
+                <w:noProof/>
+                <w:webHidden/>
+                <w:sz w:val="24"/>
+                <w:szCs w:val="24"/>
+              </w:rPr>
+              <w:fldChar w:fldCharType="end"/>
+            </w:r>
+          </w:hyperlink>
+        </w:p>
+        <w:p>
+          <w:pPr>
+            <w:pStyle w:val="Sumrio1"/>
+            <w:tabs>
+              <w:tab w:val="left" w:pos="440"/>
+              <w:tab w:val="right" w:leader="dot" w:pos="9061"/>
+            </w:tabs>
+            <w:spacing w:line="360" w:lineRule="auto"/>
+            <w:rPr>
+              <w:rFonts w:ascii="Arial" w:eastAsiaTheme="minorEastAsia" w:hAnsi="Arial" w:cs="Arial"/>
+              <w:noProof/>
+              <w:sz w:val="24"/>
+              <w:szCs w:val="24"/>
+              <w:lang w:eastAsia="pt-BR"/>
+            </w:rPr>
+          </w:pPr>
+          <w:hyperlink w:anchor="_Toc139322427" w:history="1">
+            <w:r>
+              <w:rPr>
+                <w:rStyle w:val="Hyperlink"/>
+                <w:rFonts w:ascii="Arial" w:hAnsi="Arial" w:cs="Arial"/>
+                <w:noProof/>
+                <w:sz w:val="24"/>
+                <w:szCs w:val="24"/>
+              </w:rPr>
+              <w:t>5</w:t>
+            </w:r>
+            <w:r>
+              <w:rPr>
+                <w:rFonts w:ascii="Arial" w:eastAsiaTheme="minorEastAsia" w:hAnsi="Arial" w:cs="Arial"/>
+                <w:noProof/>
+                <w:sz w:val="24"/>
+                <w:szCs w:val="24"/>
+                <w:lang w:eastAsia="pt-BR"/>
+              </w:rPr>
+              <w:tab/>
+            </w:r>
+            <w:r>
+              <w:rPr>
+                <w:rStyle w:val="Hyperlink"/>
+                <w:rFonts w:ascii="Arial" w:hAnsi="Arial" w:cs="Arial"/>
+                <w:noProof/>
+                <w:sz w:val="24"/>
+                <w:szCs w:val="24"/>
+              </w:rPr>
+              <w:t>REFERÊNCIAS</w:t>
+            </w:r>
+            <w:r>
+              <w:rPr>
+                <w:rFonts w:ascii="Arial" w:hAnsi="Arial" w:cs="Arial"/>
+                <w:noProof/>
+                <w:webHidden/>
+                <w:sz w:val="24"/>
+                <w:szCs w:val="24"/>
+              </w:rPr>
+              <w:tab/>
+            </w:r>
+            <w:r>
+              <w:rPr>
+                <w:rFonts w:ascii="Arial" w:hAnsi="Arial" w:cs="Arial"/>
+                <w:noProof/>
+                <w:webHidden/>
+                <w:sz w:val="24"/>
+                <w:szCs w:val="24"/>
+              </w:rPr>
+              <w:fldChar w:fldCharType="begin"/>
+            </w:r>
+            <w:r>
+              <w:rPr>
+                <w:rFonts w:ascii="Arial" w:hAnsi="Arial" w:cs="Arial"/>
+                <w:noProof/>
+                <w:webHidden/>
+                <w:sz w:val="24"/>
+                <w:szCs w:val="24"/>
+              </w:rPr>
+              <w:instrText xml:space="preserve"> PAGEREF _Toc139322427 \h </w:instrText>
+            </w:r>
+            <w:r>
+              <w:rPr>
+                <w:rFonts w:ascii="Arial" w:hAnsi="Arial" w:cs="Arial"/>
+                <w:noProof/>
+                <w:webHidden/>
+                <w:sz w:val="24"/>
+                <w:szCs w:val="24"/>
+              </w:rPr>
+            </w:r>
+            <w:r>
+              <w:rPr>
+                <w:rFonts w:ascii="Arial" w:hAnsi="Arial" w:cs="Arial"/>
+                <w:noProof/>
+                <w:webHidden/>
+                <w:sz w:val="24"/>
+                <w:szCs w:val="24"/>
+              </w:rPr>
+              <w:fldChar w:fldCharType="separate"/>
+            </w:r>
+            <w:r>
+              <w:rPr>
+                <w:rFonts w:ascii="Arial" w:hAnsi="Arial" w:cs="Arial"/>
+                <w:noProof/>
+                <w:webHidden/>
+                <w:sz w:val="24"/>
+                <w:szCs w:val="24"/>
+              </w:rPr>
+              <w:t>20</w:t>
             </w:r>
             <w:r>
               <w:rPr>
@@ -2199,83 +3140,6 @@
           <w:sz w:val="24"/>
           <w:szCs w:val="24"/>
           <w:lang w:eastAsia="pt-BR"/>
-        </w:rPr>
-      </w:pPr>
-    </w:p>
-    <w:p>
-      <w:pPr>
-        <w:spacing w:line="360" w:lineRule="auto"/>
-        <w:jc w:val="both"/>
-        <w:rPr>
-          <w:rFonts w:ascii="Arial" w:hAnsi="Arial" w:cs="Arial"/>
-          <w:sz w:val="24"/>
-          <w:szCs w:val="24"/>
-        </w:rPr>
-      </w:pPr>
-    </w:p>
-    <w:p>
-      <w:pPr>
-        <w:spacing w:line="360" w:lineRule="auto"/>
-        <w:jc w:val="both"/>
-        <w:rPr>
-          <w:rFonts w:ascii="Arial" w:hAnsi="Arial" w:cs="Arial"/>
-          <w:sz w:val="24"/>
-          <w:szCs w:val="24"/>
-        </w:rPr>
-      </w:pPr>
-    </w:p>
-    <w:p>
-      <w:pPr>
-        <w:spacing w:line="360" w:lineRule="auto"/>
-        <w:jc w:val="both"/>
-        <w:rPr>
-          <w:rFonts w:ascii="Arial" w:hAnsi="Arial" w:cs="Arial"/>
-          <w:sz w:val="24"/>
-          <w:szCs w:val="24"/>
-        </w:rPr>
-      </w:pPr>
-    </w:p>
-    <w:p>
-      <w:pPr>
-        <w:spacing w:line="360" w:lineRule="auto"/>
-        <w:jc w:val="both"/>
-        <w:rPr>
-          <w:rFonts w:ascii="Arial" w:hAnsi="Arial" w:cs="Arial"/>
-          <w:sz w:val="24"/>
-          <w:szCs w:val="24"/>
-        </w:rPr>
-      </w:pPr>
-    </w:p>
-    <w:p>
-      <w:pPr>
-        <w:spacing w:line="360" w:lineRule="auto"/>
-        <w:jc w:val="both"/>
-        <w:rPr>
-          <w:rFonts w:ascii="Arial" w:hAnsi="Arial" w:cs="Arial"/>
-          <w:sz w:val="24"/>
-          <w:szCs w:val="24"/>
-        </w:rPr>
-      </w:pPr>
-    </w:p>
-    <w:p>
-      <w:pPr>
-        <w:spacing w:line="360" w:lineRule="auto"/>
-        <w:jc w:val="both"/>
-        <w:rPr>
-          <w:rFonts w:ascii="Arial" w:hAnsi="Arial" w:cs="Arial"/>
-          <w:sz w:val="24"/>
-          <w:szCs w:val="24"/>
-        </w:rPr>
-      </w:pPr>
-    </w:p>
-    <w:p>
-      <w:pPr>
-        <w:spacing w:line="360" w:lineRule="auto"/>
-        <w:jc w:val="both"/>
-        <w:rPr>
-          <w:rFonts w:ascii="Arial" w:hAnsi="Arial" w:cs="Arial"/>
-          <w:sz w:val="24"/>
-          <w:szCs w:val="24"/>
         </w:rPr>
       </w:pPr>
     </w:p>
@@ -2803,7 +3667,7 @@
           <w:szCs w:val="28"/>
         </w:rPr>
       </w:pPr>
-      <w:bookmarkStart w:id="3" w:name="_Toc139318809"/>
+      <w:bookmarkStart w:id="3" w:name="_Toc139322411"/>
       <w:r>
         <w:rPr>
           <w:szCs w:val="28"/>
@@ -3132,7 +3996,7 @@
           <w:szCs w:val="24"/>
         </w:rPr>
       </w:pPr>
-      <w:bookmarkStart w:id="4" w:name="_Toc139318810"/>
+      <w:bookmarkStart w:id="4" w:name="_Toc139322412"/>
       <w:r>
         <w:rPr>
           <w:rFonts w:cs="Arial"/>
@@ -3207,7 +4071,7 @@
       <w:r>
         <w:t xml:space="preserve"> </w:t>
       </w:r>
-      <w:bookmarkStart w:id="5" w:name="_Toc139318811"/>
+      <w:bookmarkStart w:id="5" w:name="_Toc139322413"/>
       <w:r>
         <w:t>Definição do Problema</w:t>
       </w:r>
@@ -3256,7 +4120,7 @@
       <w:r>
         <w:t xml:space="preserve"> </w:t>
       </w:r>
-      <w:bookmarkStart w:id="6" w:name="_Toc139318812"/>
+      <w:bookmarkStart w:id="6" w:name="_Toc139322414"/>
       <w:r>
         <w:t>Objetivo Geral</w:t>
       </w:r>
@@ -3305,7 +4169,7 @@
         <w:lastRenderedPageBreak/>
         <w:t xml:space="preserve"> </w:t>
       </w:r>
-      <w:bookmarkStart w:id="7" w:name="_Toc139318813"/>
+      <w:bookmarkStart w:id="7" w:name="_Toc139322415"/>
       <w:r>
         <w:t>Objetivos Específicos</w:t>
       </w:r>
@@ -3544,7 +4408,7 @@
         </w:numPr>
         <w:spacing w:line="360" w:lineRule="auto"/>
       </w:pPr>
-      <w:bookmarkStart w:id="8" w:name="_Toc139318814"/>
+      <w:bookmarkStart w:id="8" w:name="_Toc139322416"/>
       <w:r>
         <w:lastRenderedPageBreak/>
         <w:t>METODOLOGIA</w:t>
@@ -4040,7 +4904,7 @@
         </w:numPr>
         <w:spacing w:line="360" w:lineRule="auto"/>
       </w:pPr>
-      <w:bookmarkStart w:id="9" w:name="_Toc139318815"/>
+      <w:bookmarkStart w:id="9" w:name="_Toc139322417"/>
       <w:r>
         <w:lastRenderedPageBreak/>
         <w:t>DESENVOLVIMENTO</w:t>
@@ -4150,7 +5014,7 @@
       <w:r>
         <w:t xml:space="preserve"> </w:t>
       </w:r>
-      <w:bookmarkStart w:id="10" w:name="_Toc139318816"/>
+      <w:bookmarkStart w:id="10" w:name="_Toc139322418"/>
       <w:r>
         <w:t>Requisitos (Funcionais e Não-Funcionais)</w:t>
       </w:r>
@@ -4179,23 +5043,7 @@
           <w:sz w:val="24"/>
           <w:szCs w:val="24"/>
         </w:rPr>
-        <w:t xml:space="preserve">Gerenciamento de produtos: Cadastro de produtos (pães, bolos, </w:t>
-      </w:r>
-      <w:r>
-        <w:rPr>
-          <w:rFonts w:ascii="Arial" w:hAnsi="Arial" w:cs="Arial"/>
-          <w:sz w:val="24"/>
-          <w:szCs w:val="24"/>
-        </w:rPr>
-        <w:t>salgados etc.</w:t>
-      </w:r>
-      <w:r>
-        <w:rPr>
-          <w:rFonts w:ascii="Arial" w:hAnsi="Arial" w:cs="Arial"/>
-          <w:sz w:val="24"/>
-          <w:szCs w:val="24"/>
-        </w:rPr>
-        <w:t>) com informações como nome, descrição, preço e ingredientes. Controle de estoque, incluindo o registro de entrada e saída de produtos. Possibilidade de definir alertas para produtos com estoque baixo.</w:t>
+        <w:t>Gerenciamento de produtos: Cadastro de produtos (pães, bolos, salgados etc.) com informações como nome, descrição, preço e ingredientes. Controle de estoque, incluindo o registro de entrada e saída de produtos. Possibilidade de definir alertas para produtos com estoque baixo.</w:t>
       </w:r>
     </w:p>
     <w:p>
@@ -4705,7 +5553,7 @@
       <w:r>
         <w:t xml:space="preserve"> </w:t>
       </w:r>
-      <w:bookmarkStart w:id="11" w:name="_Toc139318817"/>
+      <w:bookmarkStart w:id="11" w:name="_Toc139322419"/>
       <w:r>
         <w:t>Modelagem Conceitual</w:t>
       </w:r>
@@ -4741,55 +5589,7 @@
           <w:sz w:val="24"/>
           <w:szCs w:val="24"/>
         </w:rPr>
-        <w:t>, porém</w:t>
-      </w:r>
-      <w:r>
-        <w:rPr>
-          <w:rFonts w:ascii="Arial" w:hAnsi="Arial" w:cs="Arial"/>
-          <w:sz w:val="24"/>
-          <w:szCs w:val="24"/>
-        </w:rPr>
-        <w:t xml:space="preserve"> sabemos que </w:t>
-      </w:r>
-      <w:r>
-        <w:rPr>
-          <w:rFonts w:ascii="Arial" w:hAnsi="Arial" w:cs="Arial"/>
-          <w:sz w:val="24"/>
-          <w:szCs w:val="24"/>
-        </w:rPr>
-        <w:t xml:space="preserve">ela </w:t>
-      </w:r>
-      <w:r>
-        <w:rPr>
-          <w:rFonts w:ascii="Arial" w:hAnsi="Arial" w:cs="Arial"/>
-          <w:sz w:val="24"/>
-          <w:szCs w:val="24"/>
-        </w:rPr>
-        <w:t xml:space="preserve">não era </w:t>
-      </w:r>
-      <w:r>
-        <w:rPr>
-          <w:rFonts w:ascii="Arial" w:hAnsi="Arial" w:cs="Arial"/>
-          <w:sz w:val="24"/>
-          <w:szCs w:val="24"/>
-        </w:rPr>
-        <w:t>solicitada no</w:t>
-      </w:r>
-      <w:r>
-        <w:rPr>
-          <w:rFonts w:ascii="Arial" w:hAnsi="Arial" w:cs="Arial"/>
-          <w:sz w:val="24"/>
-          <w:szCs w:val="24"/>
-        </w:rPr>
-        <w:t xml:space="preserve"> projeto</w:t>
-      </w:r>
-      <w:r>
-        <w:rPr>
-          <w:rFonts w:ascii="Arial" w:hAnsi="Arial" w:cs="Arial"/>
-          <w:sz w:val="24"/>
-          <w:szCs w:val="24"/>
-        </w:rPr>
-        <w:t>, mas acreditamos que sua ajuda foi essencial.</w:t>
+        <w:t>, porém sabemos que ela não era solicitada no projeto, mas acreditamos que sua ajuda foi essencial.</w:t>
       </w:r>
     </w:p>
     <w:p>
@@ -5160,8 +5960,13 @@
       </w:pPr>
       <w:r>
         <w:lastRenderedPageBreak/>
-        <w:t xml:space="preserve"> Modelagem Relacional</w:t>
-      </w:r>
+        <w:t xml:space="preserve"> </w:t>
+      </w:r>
+      <w:bookmarkStart w:id="13" w:name="_Toc139322420"/>
+      <w:r>
+        <w:t>Modelagem Relacional</w:t>
+      </w:r>
+      <w:bookmarkEnd w:id="13"/>
     </w:p>
     <w:p>
       <w:pPr>
@@ -5511,6 +6316,7 @@
         </w:numPr>
         <w:spacing w:line="360" w:lineRule="auto"/>
       </w:pPr>
+      <w:bookmarkStart w:id="14" w:name="_Toc139322421"/>
       <w:r>
         <w:t xml:space="preserve">Dicionário de Dados (Data </w:t>
       </w:r>
@@ -5522,6 +6328,7 @@
       <w:r>
         <w:t>)</w:t>
       </w:r>
+      <w:bookmarkEnd w:id="14"/>
     </w:p>
     <w:p>
       <w:pPr>
@@ -5576,8 +6383,13 @@
         <w:spacing w:line="360" w:lineRule="auto"/>
       </w:pPr>
       <w:r>
-        <w:t xml:space="preserve"> Banco de Dados</w:t>
-      </w:r>
+        <w:t xml:space="preserve"> </w:t>
+      </w:r>
+      <w:bookmarkStart w:id="15" w:name="_Toc139322422"/>
+      <w:r>
+        <w:t>Banco de Dados</w:t>
+      </w:r>
+      <w:bookmarkEnd w:id="15"/>
     </w:p>
     <w:p>
       <w:pPr>
@@ -5671,9 +6483,11 @@
           <w:numId w:val="5"/>
         </w:numPr>
       </w:pPr>
+      <w:bookmarkStart w:id="16" w:name="_Toc139322423"/>
       <w:r>
         <w:t>Scripts da criação da base de dados</w:t>
       </w:r>
+      <w:bookmarkEnd w:id="16"/>
     </w:p>
     <w:p/>
     <w:p/>
@@ -5685,9 +6499,11 @@
           <w:numId w:val="5"/>
         </w:numPr>
       </w:pPr>
+      <w:bookmarkStart w:id="17" w:name="_Toc139322424"/>
       <w:r>
         <w:t>Relatórios previsto pelo modelo de negócio.</w:t>
       </w:r>
+      <w:bookmarkEnd w:id="17"/>
     </w:p>
     <w:p/>
     <w:p/>
@@ -5699,9 +6515,11 @@
           <w:numId w:val="5"/>
         </w:numPr>
       </w:pPr>
+      <w:bookmarkStart w:id="18" w:name="_Toc139322425"/>
       <w:r>
         <w:t>Implementação das regras de integridade</w:t>
       </w:r>
+      <w:bookmarkEnd w:id="18"/>
     </w:p>
     <w:p>
       <w:pPr>
@@ -5915,10 +6733,12 @@
         </w:numPr>
         <w:spacing w:line="360" w:lineRule="auto"/>
       </w:pPr>
+      <w:bookmarkStart w:id="19" w:name="_Toc139322426"/>
       <w:r>
         <w:lastRenderedPageBreak/>
         <w:t>CONCLUSÃO</w:t>
       </w:r>
+      <w:bookmarkEnd w:id="19"/>
     </w:p>
     <w:p>
       <w:pPr>
@@ -6389,10 +7209,12 @@
         </w:numPr>
         <w:spacing w:line="360" w:lineRule="auto"/>
       </w:pPr>
+      <w:bookmarkStart w:id="20" w:name="_Toc139322427"/>
       <w:r>
         <w:lastRenderedPageBreak/>
         <w:t>REFERÊNCIAS</w:t>
       </w:r>
+      <w:bookmarkEnd w:id="20"/>
     </w:p>
     <w:p>
       <w:pPr>
@@ -6524,17 +7346,7 @@
           <w:sz w:val="24"/>
           <w:szCs w:val="24"/>
         </w:rPr>
-        <w:t xml:space="preserve">. </w:t>
-      </w:r>
-      <w:r>
-        <w:rPr>
-          <w:rFonts w:ascii="Arial" w:hAnsi="Arial" w:cs="Arial"/>
-          <w:b/>
-          <w:bCs/>
-          <w:sz w:val="24"/>
-          <w:szCs w:val="24"/>
-        </w:rPr>
-        <w:t>Usando scripts de exemplo para criar bancos de dados DB2</w:t>
+        <w:t>. Usando scripts de exemplo para criar bancos de dados DB2</w:t>
       </w:r>
       <w:r>
         <w:rPr>
@@ -8141,6 +8953,19 @@
       <w:shd w:val="clear" w:color="auto" w:fill="E1DFDD"/>
     </w:rPr>
   </w:style>
+  <w:style w:type="paragraph" w:styleId="Sumrio3">
+    <w:name w:val="toc 3"/>
+    <w:basedOn w:val="Normal"/>
+    <w:next w:val="Normal"/>
+    <w:autoRedefine/>
+    <w:uiPriority w:val="39"/>
+    <w:unhideWhenUsed/>
+    <w:rsid w:val="00157698"/>
+    <w:pPr>
+      <w:spacing w:after="100"/>
+      <w:ind w:left="440"/>
+    </w:pPr>
+  </w:style>
 </w:styles>
 </file>
 

</xml_diff>